<commit_message>
Fix more typos and phrasing
</commit_message>
<xml_diff>
--- a/Bradley_Barrett_Resume_2025.docx
+++ b/Bradley_Barrett_Resume_2025.docx
@@ -131,7 +131,7 @@
           <w:szCs w:val="20"/>
           <w:shd w:val="clear" w:color="auto" w:fill="FFFFFF"/>
         </w:rPr>
-        <w:t>For 4 years, h</w:t>
+        <w:t>Bradley l</w:t>
       </w:r>
       <w:r>
         <w:rPr>
@@ -140,7 +140,7 @@
           <w:szCs w:val="20"/>
           <w:shd w:val="clear" w:color="auto" w:fill="FFFFFF"/>
         </w:rPr>
-        <w:t>e serve</w:t>
+        <w:t>ed</w:t>
       </w:r>
       <w:r>
         <w:rPr>
@@ -149,7 +149,7 @@
           <w:szCs w:val="20"/>
           <w:shd w:val="clear" w:color="auto" w:fill="FFFFFF"/>
         </w:rPr>
-        <w:t>d</w:t>
+        <w:t xml:space="preserve"> </w:t>
       </w:r>
       <w:r>
         <w:rPr>
@@ -158,7 +158,25 @@
           <w:szCs w:val="20"/>
           <w:shd w:val="clear" w:color="auto" w:fill="FFFFFF"/>
         </w:rPr>
-        <w:t xml:space="preserve"> as the internal lead for </w:t>
+        <w:t xml:space="preserve">the </w:t>
+      </w:r>
+      <w:r>
+        <w:rPr>
+          <w:rFonts w:ascii="Cambria" w:hAnsi="Cambria" w:cs="Segoe UI"/>
+          <w:sz w:val="20"/>
+          <w:szCs w:val="20"/>
+          <w:shd w:val="clear" w:color="auto" w:fill="FFFFFF"/>
+        </w:rPr>
+        <w:t>AWS community of practice</w:t>
+      </w:r>
+      <w:r>
+        <w:rPr>
+          <w:rFonts w:ascii="Cambria" w:hAnsi="Cambria" w:cs="Segoe UI"/>
+          <w:sz w:val="20"/>
+          <w:szCs w:val="20"/>
+          <w:shd w:val="clear" w:color="auto" w:fill="FFFFFF"/>
+        </w:rPr>
+        <w:t xml:space="preserve"> at </w:t>
       </w:r>
       <w:proofErr w:type="spellStart"/>
       <w:r>
@@ -168,7 +186,7 @@
           <w:szCs w:val="20"/>
           <w:shd w:val="clear" w:color="auto" w:fill="FFFFFF"/>
         </w:rPr>
-        <w:t>CapTech's</w:t>
+        <w:t>CapTech</w:t>
       </w:r>
       <w:proofErr w:type="spellEnd"/>
       <w:r>
@@ -178,7 +196,7 @@
           <w:szCs w:val="20"/>
           <w:shd w:val="clear" w:color="auto" w:fill="FFFFFF"/>
         </w:rPr>
-        <w:t xml:space="preserve"> AWS community of practice</w:t>
+        <w:t xml:space="preserve"> (</w:t>
       </w:r>
       <w:r>
         <w:rPr>
@@ -187,7 +205,7 @@
           <w:szCs w:val="20"/>
           <w:shd w:val="clear" w:color="auto" w:fill="FFFFFF"/>
         </w:rPr>
-        <w:t xml:space="preserve"> (</w:t>
+        <w:t>150</w:t>
       </w:r>
       <w:r>
         <w:rPr>
@@ -196,7 +214,16 @@
           <w:szCs w:val="20"/>
           <w:shd w:val="clear" w:color="auto" w:fill="FFFFFF"/>
         </w:rPr>
-        <w:t>+150 members)</w:t>
+        <w:t>+</w:t>
+      </w:r>
+      <w:r>
+        <w:rPr>
+          <w:rFonts w:ascii="Cambria" w:hAnsi="Cambria" w:cs="Segoe UI"/>
+          <w:sz w:val="20"/>
+          <w:szCs w:val="20"/>
+          <w:shd w:val="clear" w:color="auto" w:fill="FFFFFF"/>
+        </w:rPr>
+        <w:t xml:space="preserve"> members)</w:t>
       </w:r>
       <w:r>
         <w:rPr>
@@ -297,7 +324,25 @@
           <w:szCs w:val="20"/>
           <w:shd w:val="clear" w:color="auto" w:fill="FFFFFF"/>
         </w:rPr>
-        <w:t>Hashicorp</w:t>
+        <w:t>Hashi</w:t>
+      </w:r>
+      <w:r>
+        <w:rPr>
+          <w:rFonts w:ascii="Cambria" w:hAnsi="Cambria" w:cs="Segoe UI"/>
+          <w:sz w:val="20"/>
+          <w:szCs w:val="20"/>
+          <w:shd w:val="clear" w:color="auto" w:fill="FFFFFF"/>
+        </w:rPr>
+        <w:t>C</w:t>
+      </w:r>
+      <w:r>
+        <w:rPr>
+          <w:rFonts w:ascii="Cambria" w:hAnsi="Cambria" w:cs="Segoe UI"/>
+          <w:sz w:val="20"/>
+          <w:szCs w:val="20"/>
+          <w:shd w:val="clear" w:color="auto" w:fill="FFFFFF"/>
+        </w:rPr>
+        <w:t>orp</w:t>
       </w:r>
       <w:proofErr w:type="spellEnd"/>
       <w:r>
@@ -823,9 +868,8 @@
           <w:iCs/>
           <w:sz w:val="20"/>
         </w:rPr>
-        <w:t xml:space="preserve">&amp; </w:t>
-      </w:r>
-      <w:proofErr w:type="spellStart"/>
+        <w:t>&amp; Dev</w:t>
+      </w:r>
       <w:r>
         <w:rPr>
           <w:rFonts w:ascii="Cambria" w:hAnsi="Cambria" w:cstheme="minorHAnsi"/>
@@ -834,9 +878,8 @@
           <w:iCs/>
           <w:sz w:val="20"/>
         </w:rPr>
-        <w:t>Devops</w:t>
-      </w:r>
-      <w:proofErr w:type="spellEnd"/>
+        <w:t>O</w:t>
+      </w:r>
       <w:r>
         <w:rPr>
           <w:rFonts w:ascii="Cambria" w:hAnsi="Cambria" w:cstheme="minorHAnsi"/>
@@ -845,7 +888,7 @@
           <w:iCs/>
           <w:sz w:val="20"/>
         </w:rPr>
-        <w:t xml:space="preserve"> Engineer</w:t>
+        <w:t>ps Engineer</w:t>
       </w:r>
     </w:p>
     <w:p>
@@ -1091,21 +1134,19 @@
         <w:rPr>
           <w:rFonts w:ascii="Cambria" w:hAnsi="Cambria" w:cs="Calibri"/>
         </w:rPr>
-        <w:t xml:space="preserve">, Azure </w:t>
-      </w:r>
-      <w:proofErr w:type="spellStart"/>
-      <w:r>
-        <w:rPr>
-          <w:rFonts w:ascii="Cambria" w:hAnsi="Cambria" w:cs="Calibri"/>
-        </w:rPr>
-        <w:t>Devops</w:t>
-      </w:r>
-      <w:proofErr w:type="spellEnd"/>
-      <w:r>
-        <w:rPr>
-          <w:rFonts w:ascii="Cambria" w:hAnsi="Cambria" w:cs="Calibri"/>
-        </w:rPr>
-        <w:t xml:space="preserve"> CI/CD, Python, Windows Batch, Docker, Packer</w:t>
+        <w:t>, Azure Dev</w:t>
+      </w:r>
+      <w:r>
+        <w:rPr>
+          <w:rFonts w:ascii="Cambria" w:hAnsi="Cambria" w:cs="Calibri"/>
+        </w:rPr>
+        <w:t>O</w:t>
+      </w:r>
+      <w:r>
+        <w:rPr>
+          <w:rFonts w:ascii="Cambria" w:hAnsi="Cambria" w:cs="Calibri"/>
+        </w:rPr>
+        <w:t>ps CI/CD, Python, Windows Batch, Docker, Packer</w:t>
       </w:r>
     </w:p>
     <w:p>
@@ -1161,9 +1202,8 @@
           <w:iCs/>
           <w:sz w:val="20"/>
         </w:rPr>
-        <w:t xml:space="preserve">Lead Cloud &amp; </w:t>
-      </w:r>
-      <w:proofErr w:type="spellStart"/>
+        <w:t>Lead Cloud &amp; Dev</w:t>
+      </w:r>
       <w:r>
         <w:rPr>
           <w:rFonts w:ascii="Cambria" w:hAnsi="Cambria" w:cstheme="minorHAnsi"/>
@@ -1172,9 +1212,8 @@
           <w:iCs/>
           <w:sz w:val="20"/>
         </w:rPr>
-        <w:t>Devops</w:t>
-      </w:r>
-      <w:proofErr w:type="spellEnd"/>
+        <w:t>O</w:t>
+      </w:r>
       <w:r>
         <w:rPr>
           <w:rFonts w:ascii="Cambria" w:hAnsi="Cambria" w:cstheme="minorHAnsi"/>
@@ -1183,7 +1222,7 @@
           <w:iCs/>
           <w:sz w:val="20"/>
         </w:rPr>
-        <w:t xml:space="preserve"> Engineer</w:t>
+        <w:t>ps Engineer</w:t>
       </w:r>
     </w:p>
     <w:p>
@@ -2379,6 +2418,7 @@
           <w:ilvl w:val="0"/>
           <w:numId w:val="25"/>
         </w:numPr>
+        <w:ind w:left="360"/>
         <w:rPr>
           <w:rFonts w:ascii="Cambria" w:hAnsi="Cambria"/>
           <w:sz w:val="20"/>
@@ -2412,6 +2452,7 @@
         <w:tabs>
           <w:tab w:val="left" w:pos="8460"/>
         </w:tabs>
+        <w:ind w:left="360"/>
         <w:rPr>
           <w:rFonts w:ascii="Cambria" w:hAnsi="Cambria"/>
           <w:sz w:val="20"/>
@@ -2453,6 +2494,7 @@
         <w:tabs>
           <w:tab w:val="left" w:pos="8460"/>
         </w:tabs>
+        <w:ind w:left="360"/>
         <w:rPr>
           <w:rFonts w:ascii="Cambria" w:hAnsi="Cambria"/>
           <w:sz w:val="20"/>
@@ -2486,6 +2528,7 @@
         <w:tabs>
           <w:tab w:val="left" w:pos="8460"/>
         </w:tabs>
+        <w:ind w:left="360"/>
         <w:rPr>
           <w:rFonts w:ascii="Cambria" w:hAnsi="Cambria"/>
           <w:sz w:val="20"/>
@@ -2554,6 +2597,7 @@
         <w:tabs>
           <w:tab w:val="left" w:pos="8460"/>
         </w:tabs>
+        <w:ind w:left="360"/>
         <w:rPr>
           <w:rFonts w:ascii="Cambria" w:hAnsi="Cambria"/>
           <w:sz w:val="20"/>
@@ -2587,6 +2631,7 @@
         <w:tabs>
           <w:tab w:val="left" w:pos="8460"/>
         </w:tabs>
+        <w:ind w:left="360"/>
         <w:rPr>
           <w:rFonts w:ascii="Cambria" w:hAnsi="Cambria"/>
           <w:sz w:val="20"/>
@@ -2707,6 +2752,7 @@
           <w:ilvl w:val="0"/>
           <w:numId w:val="26"/>
         </w:numPr>
+        <w:ind w:left="360"/>
         <w:rPr>
           <w:rFonts w:ascii="Cambria" w:hAnsi="Cambria"/>
           <w:b/>
@@ -2731,6 +2777,7 @@
           <w:ilvl w:val="0"/>
           <w:numId w:val="26"/>
         </w:numPr>
+        <w:ind w:left="360"/>
         <w:rPr>
           <w:rFonts w:ascii="Cambria" w:hAnsi="Cambria"/>
           <w:b/>
@@ -2755,6 +2802,7 @@
           <w:ilvl w:val="0"/>
           <w:numId w:val="26"/>
         </w:numPr>
+        <w:ind w:left="360"/>
         <w:rPr>
           <w:rFonts w:ascii="Cambria" w:hAnsi="Cambria"/>
           <w:b/>
@@ -2799,6 +2847,7 @@
           <w:ilvl w:val="0"/>
           <w:numId w:val="26"/>
         </w:numPr>
+        <w:ind w:left="360"/>
         <w:rPr>
           <w:rFonts w:ascii="Cambria" w:hAnsi="Cambria"/>
           <w:b/>
@@ -2921,6 +2970,7 @@
           <w:ilvl w:val="0"/>
           <w:numId w:val="27"/>
         </w:numPr>
+        <w:ind w:left="360"/>
         <w:rPr>
           <w:rFonts w:ascii="Cambria" w:hAnsi="Cambria" w:cs="Segoe UI"/>
           <w:b/>
@@ -2945,6 +2995,7 @@
           <w:ilvl w:val="0"/>
           <w:numId w:val="27"/>
         </w:numPr>
+        <w:ind w:left="360"/>
         <w:rPr>
           <w:rFonts w:ascii="Cambria" w:hAnsi="Cambria" w:cs="Segoe UI"/>
           <w:b/>
@@ -2969,6 +3020,7 @@
           <w:ilvl w:val="0"/>
           <w:numId w:val="27"/>
         </w:numPr>
+        <w:ind w:left="360"/>
         <w:rPr>
           <w:rFonts w:ascii="Cambria" w:hAnsi="Cambria" w:cs="Segoe UI"/>
           <w:b/>
@@ -3009,6 +3061,7 @@
           <w:ilvl w:val="0"/>
           <w:numId w:val="27"/>
         </w:numPr>
+        <w:ind w:left="360"/>
         <w:rPr>
           <w:rFonts w:ascii="Cambria" w:hAnsi="Cambria" w:cs="Segoe UI"/>
           <w:b/>
@@ -3033,6 +3086,7 @@
           <w:ilvl w:val="0"/>
           <w:numId w:val="27"/>
         </w:numPr>
+        <w:ind w:left="360"/>
         <w:rPr>
           <w:rFonts w:ascii="Cambria" w:hAnsi="Cambria" w:cs="Segoe UI"/>
           <w:b/>

</xml_diff>

<commit_message>
Revise phrasing in opening statement
</commit_message>
<xml_diff>
--- a/Bradley_Barrett_Resume_2025.docx
+++ b/Bradley_Barrett_Resume_2025.docx
@@ -131,7 +131,16 @@
           <w:szCs w:val="20"/>
           <w:shd w:val="clear" w:color="auto" w:fill="FFFFFF"/>
         </w:rPr>
-        <w:t>Bradley l</w:t>
+        <w:t>He</w:t>
+      </w:r>
+      <w:r>
+        <w:rPr>
+          <w:rFonts w:ascii="Cambria" w:hAnsi="Cambria" w:cs="Segoe UI"/>
+          <w:sz w:val="20"/>
+          <w:szCs w:val="20"/>
+          <w:shd w:val="clear" w:color="auto" w:fill="FFFFFF"/>
+        </w:rPr>
+        <w:t xml:space="preserve"> l</w:t>
       </w:r>
       <w:r>
         <w:rPr>

</xml_diff>